<commit_message>
Small Changes to the report and GUI
I added some small changes to the timing code for the GUI.  Everything
works in the reference of a single time unit which we can manipulate if
needed to tweak all of the timing.  I also added some more to the
report, where everyone should write their stuff.
</commit_message>
<xml_diff>
--- a/Report/MorseCodeConverter.docx
+++ b/Report/MorseCodeConverter.docx
@@ -102,7 +102,10 @@
         <w:pStyle w:val="Subtitle"/>
       </w:pPr>
       <w:r>
-        <w:t>group 1:</w:t>
+        <w:t>group 1</w:t>
+      </w:r>
+      <w:r>
+        <w:t>:</w:t>
       </w:r>
     </w:p>
     <w:p>
@@ -226,6 +229,12 @@
     </w:p>
     <w:sdt>
       <w:sdtPr>
+        <w:rPr>
+          <w:rFonts w:asciiTheme="minorHAnsi" w:eastAsiaTheme="minorHAnsi" w:hAnsiTheme="minorHAnsi" w:cstheme="minorBidi"/>
+          <w:color w:val="595959" w:themeColor="text1" w:themeTint="A6"/>
+          <w:sz w:val="22"/>
+          <w:szCs w:val="22"/>
+        </w:rPr>
         <w:id w:val="-2036723337"/>
         <w:docPartObj>
           <w:docPartGallery w:val="Table of Contents"/>
@@ -234,13 +243,9 @@
       </w:sdtPr>
       <w:sdtEndPr>
         <w:rPr>
-          <w:rFonts w:asciiTheme="minorHAnsi" w:eastAsiaTheme="minorHAnsi" w:hAnsiTheme="minorHAnsi" w:cstheme="minorBidi"/>
           <w:b/>
           <w:bCs/>
           <w:noProof/>
-          <w:color w:val="595959" w:themeColor="text1" w:themeTint="A6"/>
-          <w:sz w:val="22"/>
-          <w:szCs w:val="22"/>
         </w:rPr>
       </w:sdtEndPr>
       <w:sdtContent>
@@ -293,7 +298,7 @@
             <w:rPr>
               <w:noProof/>
             </w:rPr>
-            <w:instrText>HYPERLINK \l "_Toc480748990"</w:instrText>
+            <w:instrText>HYPERLINK \l "_Toc480833977"</w:instrText>
           </w:r>
           <w:r>
             <w:rPr>
@@ -341,7 +346,7 @@
               <w:noProof/>
               <w:webHidden/>
             </w:rPr>
-            <w:instrText xml:space="preserve"> PAGEREF _Toc480748990 \h </w:instrText>
+            <w:instrText xml:space="preserve"> PAGEREF _Toc480833977 \h </w:instrText>
           </w:r>
           <w:r>
             <w:rPr>
@@ -390,7 +395,7 @@
               <w:color w:val="auto"/>
             </w:rPr>
           </w:pPr>
-          <w:hyperlink w:anchor="_Toc480748991" w:history="1">
+          <w:hyperlink w:anchor="_Toc480833978" w:history="1">
             <w:r>
               <w:rPr>
                 <w:rStyle w:val="Hyperlink"/>
@@ -417,7 +422,7 @@
                 <w:noProof/>
                 <w:webHidden/>
               </w:rPr>
-              <w:instrText xml:space="preserve"> PAGEREF _Toc480748991 \h </w:instrText>
+              <w:instrText xml:space="preserve"> PAGEREF _Toc480833978 \h </w:instrText>
             </w:r>
             <w:r>
               <w:rPr>
@@ -460,7 +465,7 @@
               <w:color w:val="auto"/>
             </w:rPr>
           </w:pPr>
-          <w:hyperlink w:anchor="_Toc480748992" w:history="1">
+          <w:hyperlink w:anchor="_Toc480833979" w:history="1">
             <w:r>
               <w:rPr>
                 <w:rStyle w:val="Hyperlink"/>
@@ -487,7 +492,7 @@
                 <w:noProof/>
                 <w:webHidden/>
               </w:rPr>
-              <w:instrText xml:space="preserve"> PAGEREF _Toc480748992 \h </w:instrText>
+              <w:instrText xml:space="preserve"> PAGEREF _Toc480833979 \h </w:instrText>
             </w:r>
             <w:r>
               <w:rPr>
@@ -530,7 +535,7 @@
               <w:color w:val="auto"/>
             </w:rPr>
           </w:pPr>
-          <w:hyperlink w:anchor="_Toc480748993" w:history="1">
+          <w:hyperlink w:anchor="_Toc480833980" w:history="1">
             <w:r>
               <w:rPr>
                 <w:rStyle w:val="Hyperlink"/>
@@ -557,7 +562,7 @@
                 <w:noProof/>
                 <w:webHidden/>
               </w:rPr>
-              <w:instrText xml:space="preserve"> PAGEREF _Toc480748993 \h </w:instrText>
+              <w:instrText xml:space="preserve"> PAGEREF _Toc480833980 \h </w:instrText>
             </w:r>
             <w:r>
               <w:rPr>
@@ -600,7 +605,7 @@
               <w:color w:val="auto"/>
             </w:rPr>
           </w:pPr>
-          <w:hyperlink w:anchor="_Toc480748994" w:history="1">
+          <w:hyperlink w:anchor="_Toc480833981" w:history="1">
             <w:r>
               <w:rPr>
                 <w:rStyle w:val="Hyperlink"/>
@@ -627,7 +632,7 @@
                 <w:noProof/>
                 <w:webHidden/>
               </w:rPr>
-              <w:instrText xml:space="preserve"> PAGEREF _Toc480748994 \h </w:instrText>
+              <w:instrText xml:space="preserve"> PAGEREF _Toc480833981 \h </w:instrText>
             </w:r>
             <w:r>
               <w:rPr>
@@ -670,7 +675,7 @@
               <w:color w:val="auto"/>
             </w:rPr>
           </w:pPr>
-          <w:hyperlink w:anchor="_Toc480748995" w:history="1">
+          <w:hyperlink w:anchor="_Toc480833982" w:history="1">
             <w:r>
               <w:rPr>
                 <w:rStyle w:val="Hyperlink"/>
@@ -697,7 +702,7 @@
                 <w:noProof/>
                 <w:webHidden/>
               </w:rPr>
-              <w:instrText xml:space="preserve"> PAGEREF _Toc480748995 \h </w:instrText>
+              <w:instrText xml:space="preserve"> PAGEREF _Toc480833982 \h </w:instrText>
             </w:r>
             <w:r>
               <w:rPr>
@@ -740,7 +745,7 @@
               <w:color w:val="auto"/>
             </w:rPr>
           </w:pPr>
-          <w:hyperlink w:anchor="_Toc480748996" w:history="1">
+          <w:hyperlink w:anchor="_Toc480833983" w:history="1">
             <w:r>
               <w:rPr>
                 <w:rStyle w:val="Hyperlink"/>
@@ -767,7 +772,7 @@
                 <w:noProof/>
                 <w:webHidden/>
               </w:rPr>
-              <w:instrText xml:space="preserve"> PAGEREF _Toc480748996 \h </w:instrText>
+              <w:instrText xml:space="preserve"> PAGEREF _Toc480833983 \h </w:instrText>
             </w:r>
             <w:r>
               <w:rPr>
@@ -810,7 +815,7 @@
               <w:color w:val="auto"/>
             </w:rPr>
           </w:pPr>
-          <w:hyperlink w:anchor="_Toc480748997" w:history="1">
+          <w:hyperlink w:anchor="_Toc480833984" w:history="1">
             <w:r>
               <w:rPr>
                 <w:rStyle w:val="Hyperlink"/>
@@ -837,7 +842,7 @@
                 <w:noProof/>
                 <w:webHidden/>
               </w:rPr>
-              <w:instrText xml:space="preserve"> PAGEREF _Toc480748997 \h </w:instrText>
+              <w:instrText xml:space="preserve"> PAGEREF _Toc480833984 \h </w:instrText>
             </w:r>
             <w:r>
               <w:rPr>
@@ -880,7 +885,7 @@
               <w:color w:val="auto"/>
             </w:rPr>
           </w:pPr>
-          <w:hyperlink w:anchor="_Toc480748998" w:history="1">
+          <w:hyperlink w:anchor="_Toc480833985" w:history="1">
             <w:r>
               <w:rPr>
                 <w:rStyle w:val="Hyperlink"/>
@@ -907,7 +912,7 @@
                 <w:noProof/>
                 <w:webHidden/>
               </w:rPr>
-              <w:instrText xml:space="preserve"> PAGEREF _Toc480748998 \h </w:instrText>
+              <w:instrText xml:space="preserve"> PAGEREF _Toc480833985 \h </w:instrText>
             </w:r>
             <w:r>
               <w:rPr>
@@ -950,7 +955,7 @@
               <w:color w:val="auto"/>
             </w:rPr>
           </w:pPr>
-          <w:hyperlink w:anchor="_Toc480748999" w:history="1">
+          <w:hyperlink w:anchor="_Toc480833986" w:history="1">
             <w:r>
               <w:rPr>
                 <w:rStyle w:val="Hyperlink"/>
@@ -977,7 +982,7 @@
                 <w:noProof/>
                 <w:webHidden/>
               </w:rPr>
-              <w:instrText xml:space="preserve"> PAGEREF _Toc480748999 \h </w:instrText>
+              <w:instrText xml:space="preserve"> PAGEREF _Toc480833986 \h </w:instrText>
             </w:r>
             <w:r>
               <w:rPr>
@@ -1020,7 +1025,7 @@
               <w:color w:val="auto"/>
             </w:rPr>
           </w:pPr>
-          <w:hyperlink w:anchor="_Toc480749000" w:history="1">
+          <w:hyperlink w:anchor="_Toc480833987" w:history="1">
             <w:r>
               <w:rPr>
                 <w:rStyle w:val="Hyperlink"/>
@@ -1047,7 +1052,7 @@
                 <w:noProof/>
                 <w:webHidden/>
               </w:rPr>
-              <w:instrText xml:space="preserve"> PAGEREF _Toc480749000 \h </w:instrText>
+              <w:instrText xml:space="preserve"> PAGEREF _Toc480833987 \h </w:instrText>
             </w:r>
             <w:r>
               <w:rPr>
@@ -1090,7 +1095,7 @@
               <w:color w:val="auto"/>
             </w:rPr>
           </w:pPr>
-          <w:hyperlink w:anchor="_Toc480749001" w:history="1">
+          <w:hyperlink w:anchor="_Toc480833988" w:history="1">
             <w:r>
               <w:rPr>
                 <w:rStyle w:val="Hyperlink"/>
@@ -1117,7 +1122,7 @@
                 <w:noProof/>
                 <w:webHidden/>
               </w:rPr>
-              <w:instrText xml:space="preserve"> PAGEREF _Toc480749001 \h </w:instrText>
+              <w:instrText xml:space="preserve"> PAGEREF _Toc480833988 \h </w:instrText>
             </w:r>
             <w:r>
               <w:rPr>
@@ -1137,7 +1142,7 @@
                 <w:noProof/>
                 <w:webHidden/>
               </w:rPr>
-              <w:t>2</w:t>
+              <w:t>3</w:t>
             </w:r>
             <w:r>
               <w:rPr>
@@ -1160,13 +1165,13 @@
               <w:color w:val="auto"/>
             </w:rPr>
           </w:pPr>
-          <w:hyperlink w:anchor="_Toc480749002" w:history="1">
+          <w:hyperlink w:anchor="_Toc480833989" w:history="1">
             <w:r>
               <w:rPr>
                 <w:rStyle w:val="Hyperlink"/>
                 <w:noProof/>
               </w:rPr>
-              <w:t>Lessons Learned</w:t>
+              <w:t>Lessons Learned?</w:t>
             </w:r>
             <w:r>
               <w:rPr>
@@ -1187,7 +1192,7 @@
                 <w:noProof/>
                 <w:webHidden/>
               </w:rPr>
-              <w:instrText xml:space="preserve"> PAGEREF _Toc480749002 \h </w:instrText>
+              <w:instrText xml:space="preserve"> PAGEREF _Toc480833989 \h </w:instrText>
             </w:r>
             <w:r>
               <w:rPr>
@@ -1207,7 +1212,7 @@
                 <w:noProof/>
                 <w:webHidden/>
               </w:rPr>
-              <w:t>2</w:t>
+              <w:t>3</w:t>
             </w:r>
             <w:r>
               <w:rPr>
@@ -1230,7 +1235,7 @@
               <w:color w:val="auto"/>
             </w:rPr>
           </w:pPr>
-          <w:hyperlink w:anchor="_Toc480749003" w:history="1">
+          <w:hyperlink w:anchor="_Toc480833990" w:history="1">
             <w:r>
               <w:rPr>
                 <w:rStyle w:val="Hyperlink"/>
@@ -1257,7 +1262,7 @@
                 <w:noProof/>
                 <w:webHidden/>
               </w:rPr>
-              <w:instrText xml:space="preserve"> PAGEREF _Toc480749003 \h </w:instrText>
+              <w:instrText xml:space="preserve"> PAGEREF _Toc480833990 \h </w:instrText>
             </w:r>
             <w:r>
               <w:rPr>
@@ -1277,7 +1282,7 @@
                 <w:noProof/>
                 <w:webHidden/>
               </w:rPr>
-              <w:t>2</w:t>
+              <w:t>3</w:t>
             </w:r>
             <w:r>
               <w:rPr>
@@ -1401,8 +1406,9 @@
       <w:pPr>
         <w:pStyle w:val="Heading1"/>
       </w:pPr>
-      <w:bookmarkStart w:id="6" w:name="_Toc480748990"/>
-      <w:r>
+      <w:bookmarkStart w:id="6" w:name="_Toc480833977"/>
+      <w:r>
+        <w:lastRenderedPageBreak/>
         <w:t>Introduction</w:t>
       </w:r>
       <w:bookmarkEnd w:id="6"/>
@@ -1427,7 +1433,7 @@
       <w:pPr>
         <w:pStyle w:val="Heading2"/>
       </w:pPr>
-      <w:bookmarkStart w:id="7" w:name="_Toc480748991"/>
+      <w:bookmarkStart w:id="7" w:name="_Toc480833978"/>
       <w:r>
         <w:t>P</w:t>
       </w:r>
@@ -1448,12 +1454,18 @@
       <w:r>
         <w:t xml:space="preserve"> has drawn up.</w:t>
       </w:r>
+      <w:r>
+        <w:t xml:space="preserve">  Possib</w:t>
+      </w:r>
+      <w:r>
+        <w:t>ly show the RTL for the project, may be too early in the report for that figure.</w:t>
+      </w:r>
     </w:p>
     <w:p>
       <w:pPr>
         <w:pStyle w:val="Heading1"/>
       </w:pPr>
-      <w:bookmarkStart w:id="8" w:name="_Toc480748992"/>
+      <w:bookmarkStart w:id="8" w:name="_Toc480833979"/>
       <w:r>
         <w:t>Abstract</w:t>
       </w:r>
@@ -1463,32 +1475,45 @@
       <w:pPr>
         <w:pStyle w:val="Heading1"/>
       </w:pPr>
-      <w:bookmarkStart w:id="9" w:name="_Toc480748993"/>
+      <w:bookmarkStart w:id="9" w:name="_Toc480833980"/>
       <w:r>
         <w:t>Team</w:t>
       </w:r>
       <w:bookmarkEnd w:id="9"/>
     </w:p>
     <w:p>
+      <w:r>
+        <w:t>Introduce the team, maybe have each person write a little bit about themselves. (2-3 sentences)?</w:t>
+      </w:r>
+    </w:p>
+    <w:p>
       <w:pPr>
         <w:pStyle w:val="Heading1"/>
       </w:pPr>
-      <w:bookmarkStart w:id="10" w:name="_Toc480748994"/>
+      <w:bookmarkStart w:id="10" w:name="_Toc480833981"/>
       <w:r>
         <w:t>Requirements</w:t>
       </w:r>
       <w:bookmarkEnd w:id="10"/>
     </w:p>
     <w:p>
+      <w:r>
+        <w:t>What were the requirements of the project?  What was our definition of done?</w:t>
+      </w:r>
+    </w:p>
+    <w:p>
       <w:pPr>
         <w:pStyle w:val="Heading1"/>
       </w:pPr>
-      <w:bookmarkStart w:id="11" w:name="_Toc480748995"/>
+      <w:bookmarkStart w:id="11" w:name="_Toc480833982"/>
       <w:r>
         <w:t>Design</w:t>
       </w:r>
       <w:r>
-        <w:t xml:space="preserve"> and Implementation</w:t>
+        <w:t xml:space="preserve"> and Implementatio</w:t>
+      </w:r>
+      <w:r>
+        <w:t>n</w:t>
       </w:r>
       <w:bookmarkEnd w:id="11"/>
     </w:p>
@@ -1499,93 +1524,175 @@
       <w:r>
         <w:tab/>
       </w:r>
-      <w:bookmarkStart w:id="12" w:name="_Toc480748996"/>
+      <w:bookmarkStart w:id="12" w:name="_Toc480833983"/>
       <w:r>
         <w:t>Project GUI</w:t>
       </w:r>
       <w:bookmarkEnd w:id="12"/>
     </w:p>
     <w:p>
+      <w:r>
+        <w:tab/>
+        <w:t>KRR – I will write this part</w:t>
+      </w:r>
+    </w:p>
+    <w:p>
       <w:pPr>
         <w:pStyle w:val="Heading2"/>
       </w:pPr>
       <w:r>
         <w:tab/>
       </w:r>
-      <w:bookmarkStart w:id="13" w:name="_Toc480748997"/>
+      <w:bookmarkStart w:id="13" w:name="_Toc480833984"/>
       <w:r>
         <w:t>Receiver Module</w:t>
       </w:r>
       <w:bookmarkEnd w:id="13"/>
     </w:p>
     <w:p>
+      <w:r>
+        <w:tab/>
+        <w:t>Matt – Write something here.</w:t>
+      </w:r>
+    </w:p>
+    <w:p>
+      <w:r>
+        <w:tab/>
+        <w:t>KRR – I wrote some test benches for the receiver code, I may include some testing.</w:t>
+      </w:r>
+    </w:p>
+    <w:p>
       <w:pPr>
         <w:pStyle w:val="Heading2"/>
       </w:pPr>
       <w:r>
         <w:tab/>
       </w:r>
-      <w:bookmarkStart w:id="14" w:name="_Toc480748998"/>
+      <w:bookmarkStart w:id="14" w:name="_Toc480833985"/>
       <w:r>
         <w:t>Morse Code Converter Module</w:t>
       </w:r>
       <w:bookmarkEnd w:id="14"/>
     </w:p>
     <w:p>
+      <w:r>
+        <w:tab/>
+      </w:r>
+      <w:proofErr w:type="spellStart"/>
+      <w:r>
+        <w:t>Nipuna</w:t>
+      </w:r>
+      <w:proofErr w:type="spellEnd"/>
+      <w:r>
+        <w:t xml:space="preserve"> – Write something here.</w:t>
+      </w:r>
+    </w:p>
+    <w:p>
       <w:pPr>
         <w:pStyle w:val="Heading2"/>
       </w:pPr>
       <w:r>
         <w:tab/>
       </w:r>
-      <w:bookmarkStart w:id="15" w:name="_Toc480748999"/>
+      <w:bookmarkStart w:id="15" w:name="_Toc480833986"/>
       <w:r>
         <w:t>Hex Display Module</w:t>
       </w:r>
       <w:bookmarkEnd w:id="15"/>
     </w:p>
     <w:p>
+      <w:r>
+        <w:tab/>
+      </w:r>
+      <w:proofErr w:type="spellStart"/>
+      <w:r>
+        <w:t>Nipuna</w:t>
+      </w:r>
+      <w:proofErr w:type="spellEnd"/>
+      <w:r>
+        <w:t xml:space="preserve"> – Write something here.</w:t>
+      </w:r>
+    </w:p>
+    <w:p>
       <w:pPr>
         <w:pStyle w:val="Heading2"/>
       </w:pPr>
       <w:r>
         <w:tab/>
       </w:r>
-      <w:bookmarkStart w:id="16" w:name="_Toc480749000"/>
+      <w:bookmarkStart w:id="16" w:name="_Toc480833987"/>
       <w:r>
         <w:t>Speaker Module</w:t>
       </w:r>
       <w:bookmarkEnd w:id="16"/>
     </w:p>
     <w:p>
+      <w:r>
+        <w:tab/>
+      </w:r>
+      <w:proofErr w:type="spellStart"/>
+      <w:r>
+        <w:t>Prawar</w:t>
+      </w:r>
+      <w:proofErr w:type="spellEnd"/>
+      <w:r>
+        <w:t xml:space="preserve"> – Write something here.</w:t>
+      </w:r>
+    </w:p>
+    <w:p>
       <w:pPr>
         <w:pStyle w:val="Heading1"/>
       </w:pPr>
-      <w:bookmarkStart w:id="17" w:name="_Toc480749001"/>
-      <w:r>
+      <w:bookmarkStart w:id="17" w:name="_Toc480833988"/>
+      <w:r>
+        <w:lastRenderedPageBreak/>
         <w:t>Testing?</w:t>
       </w:r>
       <w:bookmarkEnd w:id="17"/>
     </w:p>
     <w:p>
+      <w:r>
+        <w:t>Do we want to show some testing?</w:t>
+      </w:r>
+    </w:p>
+    <w:p>
       <w:pPr>
         <w:pStyle w:val="Heading1"/>
       </w:pPr>
-      <w:bookmarkStart w:id="18" w:name="_Toc480749002"/>
+      <w:bookmarkStart w:id="18" w:name="_Toc480833989"/>
       <w:r>
         <w:t>Lessons Learned</w:t>
       </w:r>
+      <w:r>
+        <w:t>?</w:t>
+      </w:r>
       <w:bookmarkEnd w:id="18"/>
     </w:p>
     <w:p>
+      <w:r>
+        <w:t>Maybe include this section for some brownie points.</w:t>
+      </w:r>
+    </w:p>
+    <w:p>
       <w:pPr>
         <w:pStyle w:val="Heading1"/>
       </w:pPr>
-      <w:bookmarkStart w:id="19" w:name="_Toc480749003"/>
+      <w:bookmarkStart w:id="19" w:name="_Toc480833990"/>
       <w:r>
         <w:t>Conclusion</w:t>
       </w:r>
       <w:bookmarkEnd w:id="19"/>
+    </w:p>
+    <w:p>
+      <w:r>
+        <w:t>Project conclusion.  Did it work?  Did we meet the requirements?</w:t>
+      </w:r>
+    </w:p>
+    <w:p/>
+    <w:p>
+      <w:r>
+        <w:t>Note: Add figures to your hearts content, it seems that she really likes if people add pictures.  We were graded poorly in our presentation for our images so I guess we should ramp it up for the report.</w:t>
+      </w:r>
     </w:p>
     <w:sectPr>
       <w:footerReference w:type="default" r:id="rId9"/>
@@ -2299,6 +2406,7 @@
     <w:lsdException w:name="HTML Sample" w:semiHidden="1" w:unhideWhenUsed="1"/>
     <w:lsdException w:name="HTML Typewriter" w:semiHidden="1" w:unhideWhenUsed="1"/>
     <w:lsdException w:name="HTML Variable" w:semiHidden="1" w:unhideWhenUsed="1"/>
+    <w:lsdException w:name="Normal Table" w:semiHidden="1" w:unhideWhenUsed="1"/>
     <w:lsdException w:name="annotation subject" w:semiHidden="1" w:unhideWhenUsed="1"/>
     <w:lsdException w:name="No List" w:semiHidden="1" w:unhideWhenUsed="1"/>
     <w:lsdException w:name="Outline List 1" w:semiHidden="1" w:unhideWhenUsed="1"/>
@@ -2344,9 +2452,11 @@
     <w:lsdException w:name="Table Subtle 1" w:semiHidden="1" w:unhideWhenUsed="1"/>
     <w:lsdException w:name="Table Subtle 2" w:semiHidden="1" w:unhideWhenUsed="1"/>
     <w:lsdException w:name="Table Web 1" w:semiHidden="1" w:unhideWhenUsed="1"/>
+    <w:lsdException w:name="Table Web 2" w:semiHidden="1" w:unhideWhenUsed="1"/>
     <w:lsdException w:name="Table Web 3" w:semiHidden="1" w:unhideWhenUsed="1"/>
     <w:lsdException w:name="Balloon Text" w:semiHidden="1" w:unhideWhenUsed="1"/>
     <w:lsdException w:name="Table Grid" w:uiPriority="39"/>
+    <w:lsdException w:name="Table Theme" w:semiHidden="1" w:unhideWhenUsed="1"/>
     <w:lsdException w:name="Placeholder Text" w:semiHidden="1"/>
     <w:lsdException w:name="No Spacing" w:semiHidden="1" w:uiPriority="1" w:unhideWhenUsed="1" w:qFormat="1"/>
     <w:lsdException w:name="Light Shading" w:uiPriority="60"/>
@@ -3607,613 +3717,6 @@
     </w:pPr>
   </w:style>
 </w:styles>
-</file>
-
-<file path=word/glossary/document.xml><?xml version="1.0" encoding="utf-8"?>
-<w:glossaryDocument xmlns:wpc="http://schemas.microsoft.com/office/word/2010/wordprocessingCanvas" xmlns:cx="http://schemas.microsoft.com/office/drawing/2014/chartex" xmlns:cx1="http://schemas.microsoft.com/office/drawing/2015/9/8/chartex" xmlns:cx2="http://schemas.microsoft.com/office/drawing/2015/10/21/chartex" xmlns:cx3="http://schemas.microsoft.com/office/drawing/2016/5/9/chartex" xmlns:cx4="http://schemas.microsoft.com/office/drawing/2016/5/10/chartex" xmlns:cx5="http://schemas.microsoft.com/office/drawing/2016/5/11/chartex" xmlns:cx6="http://schemas.microsoft.com/office/drawing/2016/5/12/chartex" xmlns:cx7="http://schemas.microsoft.com/office/drawing/2016/5/13/chartex" xmlns:cx8="http://schemas.microsoft.com/office/drawing/2016/5/14/chartex" xmlns:mc="http://schemas.openxmlformats.org/markup-compatibility/2006" xmlns:o="urn:schemas-microsoft-com:office:office" xmlns:r="http://schemas.openxmlformats.org/officeDocument/2006/relationships" xmlns:m="http://schemas.openxmlformats.org/officeDocument/2006/math" xmlns:v="urn:schemas-microsoft-com:vml" xmlns:wp14="http://schemas.microsoft.com/office/word/2010/wordprocessingDrawing" xmlns:wp="http://schemas.openxmlformats.org/drawingml/2006/wordprocessingDrawing" xmlns:w10="urn:schemas-microsoft-com:office:word" xmlns:w="http://schemas.openxmlformats.org/wordprocessingml/2006/main" xmlns:w14="http://schemas.microsoft.com/office/word/2010/wordml" xmlns:w15="http://schemas.microsoft.com/office/word/2012/wordml" xmlns:w16se="http://schemas.microsoft.com/office/word/2015/wordml/symex" xmlns:wpg="http://schemas.microsoft.com/office/word/2010/wordprocessingGroup" xmlns:wpi="http://schemas.microsoft.com/office/word/2010/wordprocessingInk" xmlns:wne="http://schemas.microsoft.com/office/word/2006/wordml" xmlns:wps="http://schemas.microsoft.com/office/word/2010/wordprocessingShape" mc:Ignorable="w14 w15 w16se wp14"/>
-</file>
-
-<file path=word/glossary/fontTable.xml><?xml version="1.0" encoding="utf-8"?>
-<w:fonts xmlns:mc="http://schemas.openxmlformats.org/markup-compatibility/2006" xmlns:r="http://schemas.openxmlformats.org/officeDocument/2006/relationships" xmlns:w="http://schemas.openxmlformats.org/wordprocessingml/2006/main" xmlns:w14="http://schemas.microsoft.com/office/word/2010/wordml" xmlns:w15="http://schemas.microsoft.com/office/word/2012/wordml" xmlns:w16se="http://schemas.microsoft.com/office/word/2015/wordml/symex" mc:Ignorable="w14 w15 w16se">
-  <w:font w:name="Symbol">
-    <w:panose1 w:val="05050102010706020507"/>
-    <w:charset w:val="02"/>
-    <w:family w:val="roman"/>
-    <w:pitch w:val="variable"/>
-    <w:sig w:usb0="00000000" w:usb1="10000000" w:usb2="00000000" w:usb3="00000000" w:csb0="80000000" w:csb1="00000000"/>
-  </w:font>
-  <w:font w:name="Times New Roman">
-    <w:panose1 w:val="02020603050405020304"/>
-    <w:charset w:val="00"/>
-    <w:family w:val="roman"/>
-    <w:pitch w:val="variable"/>
-    <w:sig w:usb0="E0002EFF" w:usb1="C000785B" w:usb2="00000009" w:usb3="00000000" w:csb0="000001FF" w:csb1="00000000"/>
-  </w:font>
-  <w:font w:name="Century Gothic">
-    <w:panose1 w:val="020B0502020202020204"/>
-    <w:charset w:val="00"/>
-    <w:family w:val="swiss"/>
-    <w:pitch w:val="variable"/>
-    <w:sig w:usb0="00000287" w:usb1="00000000" w:usb2="00000000" w:usb3="00000000" w:csb0="0000009F" w:csb1="00000000"/>
-  </w:font>
-  <w:font w:name="Constantia">
-    <w:panose1 w:val="02030602050306030303"/>
-    <w:charset w:val="00"/>
-    <w:family w:val="roman"/>
-    <w:pitch w:val="variable"/>
-    <w:sig w:usb0="A00002EF" w:usb1="4000204B" w:usb2="00000000" w:usb3="00000000" w:csb0="0000019F" w:csb1="00000000"/>
-  </w:font>
-  <w:font w:name="Segoe UI">
-    <w:panose1 w:val="020B0502040204020203"/>
-    <w:charset w:val="00"/>
-    <w:family w:val="swiss"/>
-    <w:pitch w:val="variable"/>
-    <w:sig w:usb0="E4002EFF" w:usb1="C000E47F" w:usb2="00000009" w:usb3="00000000" w:csb0="000001FF" w:csb1="00000000"/>
-  </w:font>
-  <w:font w:name="Consolas">
-    <w:panose1 w:val="020B0609020204030204"/>
-    <w:charset w:val="00"/>
-    <w:family w:val="modern"/>
-    <w:pitch w:val="fixed"/>
-    <w:sig w:usb0="E00006FF" w:usb1="0000FCFF" w:usb2="00000001" w:usb3="00000000" w:csb0="0000019F" w:csb1="00000000"/>
-  </w:font>
-  <w:font w:name="Calibri">
-    <w:panose1 w:val="020F0502020204030204"/>
-    <w:charset w:val="00"/>
-    <w:family w:val="swiss"/>
-    <w:pitch w:val="variable"/>
-    <w:sig w:usb0="E0002AFF" w:usb1="C000247B" w:usb2="00000009" w:usb3="00000000" w:csb0="000001FF" w:csb1="00000000"/>
-  </w:font>
-  <w:font w:name="Calibri Light">
-    <w:panose1 w:val="020F0302020204030204"/>
-    <w:charset w:val="00"/>
-    <w:family w:val="swiss"/>
-    <w:pitch w:val="variable"/>
-    <w:sig w:usb0="E0002AFF" w:usb1="C000247B" w:usb2="00000009" w:usb3="00000000" w:csb0="000001FF" w:csb1="00000000"/>
-  </w:font>
-</w:fonts>
-</file>
-
-<file path=word/glossary/numbering.xml><?xml version="1.0" encoding="utf-8"?>
-<w:numbering xmlns:wpc="http://schemas.microsoft.com/office/word/2010/wordprocessingCanvas" xmlns:cx="http://schemas.microsoft.com/office/drawing/2014/chartex" xmlns:cx1="http://schemas.microsoft.com/office/drawing/2015/9/8/chartex" xmlns:cx2="http://schemas.microsoft.com/office/drawing/2015/10/21/chartex" xmlns:cx3="http://schemas.microsoft.com/office/drawing/2016/5/9/chartex" xmlns:cx4="http://schemas.microsoft.com/office/drawing/2016/5/10/chartex" xmlns:cx5="http://schemas.microsoft.com/office/drawing/2016/5/11/chartex" xmlns:cx6="http://schemas.microsoft.com/office/drawing/2016/5/12/chartex" xmlns:cx7="http://schemas.microsoft.com/office/drawing/2016/5/13/chartex" xmlns:cx8="http://schemas.microsoft.com/office/drawing/2016/5/14/chartex" xmlns:mc="http://schemas.openxmlformats.org/markup-compatibility/2006" xmlns:o="urn:schemas-microsoft-com:office:office" xmlns:r="http://schemas.openxmlformats.org/officeDocument/2006/relationships" xmlns:m="http://schemas.openxmlformats.org/officeDocument/2006/math" xmlns:v="urn:schemas-microsoft-com:vml" xmlns:wp14="http://schemas.microsoft.com/office/word/2010/wordprocessingDrawing" xmlns:wp="http://schemas.openxmlformats.org/drawingml/2006/wordprocessingDrawing" xmlns:w10="urn:schemas-microsoft-com:office:word" xmlns:w="http://schemas.openxmlformats.org/wordprocessingml/2006/main" xmlns:w14="http://schemas.microsoft.com/office/word/2010/wordml" xmlns:w15="http://schemas.microsoft.com/office/word/2012/wordml" xmlns:w16se="http://schemas.microsoft.com/office/word/2015/wordml/symex" xmlns:wpg="http://schemas.microsoft.com/office/word/2010/wordprocessingGroup" xmlns:wpi="http://schemas.microsoft.com/office/word/2010/wordprocessingInk" xmlns:wne="http://schemas.microsoft.com/office/word/2006/wordml" xmlns:wps="http://schemas.microsoft.com/office/word/2010/wordprocessingShape" mc:Ignorable="w14 w15 w16se wp14">
-  <w:abstractNum w:abstractNumId="0" w15:restartNumberingAfterBreak="0">
-    <w:nsid w:val="FFFFFF89"/>
-    <w:multiLevelType w:val="singleLevel"/>
-    <w:tmpl w:val="BAA6FCB4"/>
-    <w:lvl w:ilvl="0">
-      <w:start w:val="1"/>
-      <w:numFmt w:val="bullet"/>
-      <w:pStyle w:val="ListBullet"/>
-      <w:lvlText w:val="−"/>
-      <w:lvlJc w:val="left"/>
-      <w:pPr>
-        <w:ind w:left="720" w:hanging="360"/>
-      </w:pPr>
-      <w:rPr>
-        <w:rFonts w:ascii="Century Gothic" w:hAnsi="Century Gothic" w:hint="default"/>
-        <w:color w:val="0D0D0D" w:themeColor="text1" w:themeTint="F2"/>
-      </w:rPr>
-    </w:lvl>
-  </w:abstractNum>
-  <w:num w:numId="1">
-    <w:abstractNumId w:val="0"/>
-  </w:num>
-</w:numbering>
-</file>
-
-<file path=word/glossary/settings.xml><?xml version="1.0" encoding="utf-8"?>
-<w:settings xmlns:mc="http://schemas.openxmlformats.org/markup-compatibility/2006" xmlns:o="urn:schemas-microsoft-com:office:office" xmlns:r="http://schemas.openxmlformats.org/officeDocument/2006/relationships" xmlns:m="http://schemas.openxmlformats.org/officeDocument/2006/math" xmlns:v="urn:schemas-microsoft-com:vml" xmlns:w10="urn:schemas-microsoft-com:office:word" xmlns:w="http://schemas.openxmlformats.org/wordprocessingml/2006/main" xmlns:w14="http://schemas.microsoft.com/office/word/2010/wordml" xmlns:w15="http://schemas.microsoft.com/office/word/2012/wordml" xmlns:w16se="http://schemas.microsoft.com/office/word/2015/wordml/symex" xmlns:sl="http://schemas.openxmlformats.org/schemaLibrary/2006/main" mc:Ignorable="w14 w15 w16se">
-  <w:view w:val="normal"/>
-  <w:defaultTabStop w:val="720"/>
-  <w:characterSpacingControl w:val="doNotCompress"/>
-  <w:compat>
-    <w:useFELayout/>
-    <w:compatSetting w:name="compatibilityMode" w:uri="http://schemas.microsoft.com/office/word" w:val="15"/>
-    <w:compatSetting w:name="overrideTableStyleFontSizeAndJustification" w:uri="http://schemas.microsoft.com/office/word" w:val="1"/>
-    <w:compatSetting w:name="enableOpenTypeFeatures" w:uri="http://schemas.microsoft.com/office/word" w:val="1"/>
-    <w:compatSetting w:name="doNotFlipMirrorIndents" w:uri="http://schemas.microsoft.com/office/word" w:val="1"/>
-    <w:compatSetting w:name="differentiateMultirowTableHeaders" w:uri="http://schemas.microsoft.com/office/word" w:val="1"/>
-  </w:compat>
-  <m:mathPr>
-    <m:mathFont m:val="Cambria Math"/>
-    <m:brkBin m:val="before"/>
-    <m:brkBinSub m:val="--"/>
-    <m:smallFrac m:val="0"/>
-    <m:dispDef/>
-    <m:lMargin m:val="0"/>
-    <m:rMargin m:val="0"/>
-    <m:defJc m:val="centerGroup"/>
-    <m:wrapIndent m:val="1440"/>
-    <m:intLim m:val="subSup"/>
-    <m:naryLim m:val="undOvr"/>
-  </m:mathPr>
-  <w:themeFontLang w:val="en-US"/>
-  <w:clrSchemeMapping w:bg1="light1" w:t1="dark1" w:bg2="light2" w:t2="dark2" w:accent1="accent1" w:accent2="accent2" w:accent3="accent3" w:accent4="accent4" w:accent5="accent5" w:accent6="accent6" w:hyperlink="hyperlink" w:followedHyperlink="followedHyperlink"/>
-  <w:decimalSymbol w:val="."/>
-  <w:listSeparator w:val=","/>
-  <w15:chartTrackingRefBased/>
-</w:settings>
-</file>
-
-<file path=word/glossary/styles.xml><?xml version="1.0" encoding="utf-8"?>
-<w:styles xmlns:mc="http://schemas.openxmlformats.org/markup-compatibility/2006" xmlns:r="http://schemas.openxmlformats.org/officeDocument/2006/relationships" xmlns:w="http://schemas.openxmlformats.org/wordprocessingml/2006/main" xmlns:w14="http://schemas.microsoft.com/office/word/2010/wordml" xmlns:w15="http://schemas.microsoft.com/office/word/2012/wordml" xmlns:w16se="http://schemas.microsoft.com/office/word/2015/wordml/symex" mc:Ignorable="w14 w15 w16se">
-  <w:docDefaults>
-    <w:rPrDefault>
-      <w:rPr>
-        <w:rFonts w:asciiTheme="minorHAnsi" w:eastAsiaTheme="minorEastAsia" w:hAnsiTheme="minorHAnsi" w:cstheme="minorBidi"/>
-        <w:sz w:val="22"/>
-        <w:szCs w:val="22"/>
-        <w:lang w:val="en-US" w:eastAsia="en-US" w:bidi="ar-SA"/>
-      </w:rPr>
-    </w:rPrDefault>
-    <w:pPrDefault>
-      <w:pPr>
-        <w:spacing w:after="160" w:line="259" w:lineRule="auto"/>
-      </w:pPr>
-    </w:pPrDefault>
-  </w:docDefaults>
-  <w:latentStyles w:defLockedState="0" w:defUIPriority="99" w:defSemiHidden="0" w:defUnhideWhenUsed="0" w:defQFormat="0" w:count="374">
-    <w:lsdException w:name="Normal" w:uiPriority="0" w:qFormat="1"/>
-    <w:lsdException w:name="heading 1" w:uiPriority="9" w:qFormat="1"/>
-    <w:lsdException w:name="heading 2" w:semiHidden="1" w:uiPriority="9" w:unhideWhenUsed="1" w:qFormat="1"/>
-    <w:lsdException w:name="heading 3" w:semiHidden="1" w:uiPriority="9" w:unhideWhenUsed="1" w:qFormat="1"/>
-    <w:lsdException w:name="heading 4" w:semiHidden="1" w:uiPriority="9" w:unhideWhenUsed="1" w:qFormat="1"/>
-    <w:lsdException w:name="heading 5" w:semiHidden="1" w:uiPriority="9" w:unhideWhenUsed="1" w:qFormat="1"/>
-    <w:lsdException w:name="heading 6" w:semiHidden="1" w:uiPriority="9" w:unhideWhenUsed="1" w:qFormat="1"/>
-    <w:lsdException w:name="heading 7" w:semiHidden="1" w:uiPriority="9" w:unhideWhenUsed="1" w:qFormat="1"/>
-    <w:lsdException w:name="heading 8" w:semiHidden="1" w:uiPriority="9" w:unhideWhenUsed="1" w:qFormat="1"/>
-    <w:lsdException w:name="heading 9" w:semiHidden="1" w:uiPriority="9" w:unhideWhenUsed="1" w:qFormat="1"/>
-    <w:lsdException w:name="index 1" w:semiHidden="1" w:unhideWhenUsed="1"/>
-    <w:lsdException w:name="index 2" w:semiHidden="1" w:unhideWhenUsed="1"/>
-    <w:lsdException w:name="index 3" w:semiHidden="1" w:unhideWhenUsed="1"/>
-    <w:lsdException w:name="index 4" w:semiHidden="1" w:unhideWhenUsed="1"/>
-    <w:lsdException w:name="index 5" w:semiHidden="1" w:unhideWhenUsed="1"/>
-    <w:lsdException w:name="index 6" w:semiHidden="1" w:unhideWhenUsed="1"/>
-    <w:lsdException w:name="index 7" w:semiHidden="1" w:unhideWhenUsed="1"/>
-    <w:lsdException w:name="index 8" w:semiHidden="1" w:unhideWhenUsed="1"/>
-    <w:lsdException w:name="index 9" w:semiHidden="1" w:unhideWhenUsed="1"/>
-    <w:lsdException w:name="toc 1" w:semiHidden="1" w:uiPriority="39" w:unhideWhenUsed="1"/>
-    <w:lsdException w:name="toc 2" w:semiHidden="1" w:uiPriority="39" w:unhideWhenUsed="1"/>
-    <w:lsdException w:name="toc 3" w:semiHidden="1" w:uiPriority="39" w:unhideWhenUsed="1"/>
-    <w:lsdException w:name="toc 4" w:semiHidden="1" w:uiPriority="39" w:unhideWhenUsed="1"/>
-    <w:lsdException w:name="toc 5" w:semiHidden="1" w:uiPriority="39" w:unhideWhenUsed="1"/>
-    <w:lsdException w:name="toc 6" w:semiHidden="1" w:uiPriority="39" w:unhideWhenUsed="1"/>
-    <w:lsdException w:name="toc 7" w:semiHidden="1" w:uiPriority="39" w:unhideWhenUsed="1"/>
-    <w:lsdException w:name="toc 8" w:semiHidden="1" w:uiPriority="39" w:unhideWhenUsed="1"/>
-    <w:lsdException w:name="toc 9" w:semiHidden="1" w:uiPriority="39" w:unhideWhenUsed="1"/>
-    <w:lsdException w:name="Normal Indent" w:semiHidden="1" w:unhideWhenUsed="1"/>
-    <w:lsdException w:name="footnote text" w:semiHidden="1" w:unhideWhenUsed="1"/>
-    <w:lsdException w:name="annotation text" w:semiHidden="1" w:unhideWhenUsed="1"/>
-    <w:lsdException w:name="header" w:semiHidden="1" w:unhideWhenUsed="1"/>
-    <w:lsdException w:name="footer" w:semiHidden="1" w:unhideWhenUsed="1"/>
-    <w:lsdException w:name="index heading" w:semiHidden="1" w:unhideWhenUsed="1"/>
-    <w:lsdException w:name="caption" w:semiHidden="1" w:uiPriority="35" w:unhideWhenUsed="1" w:qFormat="1"/>
-    <w:lsdException w:name="table of figures" w:semiHidden="1" w:unhideWhenUsed="1"/>
-    <w:lsdException w:name="envelope address" w:semiHidden="1" w:unhideWhenUsed="1"/>
-    <w:lsdException w:name="envelope return" w:semiHidden="1" w:unhideWhenUsed="1"/>
-    <w:lsdException w:name="footnote reference" w:semiHidden="1" w:unhideWhenUsed="1"/>
-    <w:lsdException w:name="annotation reference" w:semiHidden="1" w:unhideWhenUsed="1"/>
-    <w:lsdException w:name="line number" w:semiHidden="1" w:unhideWhenUsed="1"/>
-    <w:lsdException w:name="page number" w:semiHidden="1" w:unhideWhenUsed="1"/>
-    <w:lsdException w:name="endnote reference" w:semiHidden="1" w:unhideWhenUsed="1"/>
-    <w:lsdException w:name="endnote text" w:semiHidden="1" w:unhideWhenUsed="1"/>
-    <w:lsdException w:name="table of authorities" w:semiHidden="1" w:unhideWhenUsed="1"/>
-    <w:lsdException w:name="macro" w:semiHidden="1" w:unhideWhenUsed="1"/>
-    <w:lsdException w:name="toa heading" w:semiHidden="1" w:unhideWhenUsed="1"/>
-    <w:lsdException w:name="List" w:semiHidden="1" w:unhideWhenUsed="1"/>
-    <w:lsdException w:name="List Bullet" w:semiHidden="1" w:uiPriority="10" w:unhideWhenUsed="1" w:qFormat="1"/>
-    <w:lsdException w:name="List Number" w:semiHidden="1" w:unhideWhenUsed="1"/>
-    <w:lsdException w:name="List 2" w:semiHidden="1" w:unhideWhenUsed="1"/>
-    <w:lsdException w:name="List 3" w:semiHidden="1" w:unhideWhenUsed="1"/>
-    <w:lsdException w:name="List 4" w:semiHidden="1" w:unhideWhenUsed="1"/>
-    <w:lsdException w:name="List 5" w:semiHidden="1" w:unhideWhenUsed="1"/>
-    <w:lsdException w:name="List Bullet 2" w:semiHidden="1" w:unhideWhenUsed="1"/>
-    <w:lsdException w:name="List Bullet 3" w:semiHidden="1" w:unhideWhenUsed="1"/>
-    <w:lsdException w:name="List Bullet 4" w:semiHidden="1" w:unhideWhenUsed="1"/>
-    <w:lsdException w:name="List Bullet 5" w:semiHidden="1" w:unhideWhenUsed="1"/>
-    <w:lsdException w:name="List Number 2" w:semiHidden="1" w:unhideWhenUsed="1"/>
-    <w:lsdException w:name="List Number 3" w:semiHidden="1" w:unhideWhenUsed="1"/>
-    <w:lsdException w:name="List Number 4" w:semiHidden="1" w:unhideWhenUsed="1"/>
-    <w:lsdException w:name="List Number 5" w:semiHidden="1" w:unhideWhenUsed="1"/>
-    <w:lsdException w:name="Title" w:uiPriority="10" w:qFormat="1"/>
-    <w:lsdException w:name="Closing" w:semiHidden="1" w:unhideWhenUsed="1"/>
-    <w:lsdException w:name="Signature" w:semiHidden="1" w:unhideWhenUsed="1"/>
-    <w:lsdException w:name="Default Paragraph Font" w:semiHidden="1" w:uiPriority="1" w:unhideWhenUsed="1"/>
-    <w:lsdException w:name="Body Text" w:semiHidden="1" w:unhideWhenUsed="1"/>
-    <w:lsdException w:name="Body Text Indent" w:semiHidden="1" w:unhideWhenUsed="1"/>
-    <w:lsdException w:name="List Continue" w:semiHidden="1" w:unhideWhenUsed="1"/>
-    <w:lsdException w:name="List Continue 2" w:semiHidden="1" w:unhideWhenUsed="1"/>
-    <w:lsdException w:name="List Continue 3" w:semiHidden="1" w:unhideWhenUsed="1"/>
-    <w:lsdException w:name="List Continue 4" w:semiHidden="1" w:unhideWhenUsed="1"/>
-    <w:lsdException w:name="List Continue 5" w:semiHidden="1" w:unhideWhenUsed="1"/>
-    <w:lsdException w:name="Message Header" w:semiHidden="1" w:unhideWhenUsed="1"/>
-    <w:lsdException w:name="Subtitle" w:uiPriority="11" w:qFormat="1"/>
-    <w:lsdException w:name="Salutation" w:semiHidden="1" w:unhideWhenUsed="1"/>
-    <w:lsdException w:name="Date" w:semiHidden="1" w:unhideWhenUsed="1"/>
-    <w:lsdException w:name="Body Text First Indent" w:semiHidden="1" w:unhideWhenUsed="1"/>
-    <w:lsdException w:name="Body Text First Indent 2" w:semiHidden="1" w:unhideWhenUsed="1"/>
-    <w:lsdException w:name="Note Heading" w:semiHidden="1" w:unhideWhenUsed="1"/>
-    <w:lsdException w:name="Body Text 2" w:semiHidden="1" w:unhideWhenUsed="1"/>
-    <w:lsdException w:name="Body Text 3" w:semiHidden="1" w:unhideWhenUsed="1"/>
-    <w:lsdException w:name="Body Text Indent 2" w:semiHidden="1" w:unhideWhenUsed="1"/>
-    <w:lsdException w:name="Body Text Indent 3" w:semiHidden="1" w:unhideWhenUsed="1"/>
-    <w:lsdException w:name="Block Text" w:semiHidden="1" w:unhideWhenUsed="1"/>
-    <w:lsdException w:name="Hyperlink" w:semiHidden="1" w:unhideWhenUsed="1"/>
-    <w:lsdException w:name="FollowedHyperlink" w:semiHidden="1" w:unhideWhenUsed="1"/>
-    <w:lsdException w:name="Strong" w:uiPriority="22" w:qFormat="1"/>
-    <w:lsdException w:name="Emphasis" w:uiPriority="20" w:qFormat="1"/>
-    <w:lsdException w:name="Document Map" w:semiHidden="1" w:unhideWhenUsed="1"/>
-    <w:lsdException w:name="Plain Text" w:semiHidden="1" w:unhideWhenUsed="1"/>
-    <w:lsdException w:name="E-mail Signature" w:semiHidden="1" w:unhideWhenUsed="1"/>
-    <w:lsdException w:name="HTML Top of Form" w:semiHidden="1" w:unhideWhenUsed="1"/>
-    <w:lsdException w:name="HTML Bottom of Form" w:semiHidden="1" w:unhideWhenUsed="1"/>
-    <w:lsdException w:name="Normal (Web)" w:semiHidden="1" w:unhideWhenUsed="1"/>
-    <w:lsdException w:name="HTML Acronym" w:semiHidden="1" w:unhideWhenUsed="1"/>
-    <w:lsdException w:name="HTML Address" w:semiHidden="1" w:unhideWhenUsed="1"/>
-    <w:lsdException w:name="HTML Cite" w:semiHidden="1" w:unhideWhenUsed="1"/>
-    <w:lsdException w:name="HTML Code" w:semiHidden="1" w:unhideWhenUsed="1"/>
-    <w:lsdException w:name="HTML Definition" w:semiHidden="1" w:unhideWhenUsed="1"/>
-    <w:lsdException w:name="HTML Keyboard" w:semiHidden="1" w:unhideWhenUsed="1"/>
-    <w:lsdException w:name="HTML Preformatted" w:semiHidden="1" w:unhideWhenUsed="1"/>
-    <w:lsdException w:name="HTML Sample" w:semiHidden="1" w:unhideWhenUsed="1"/>
-    <w:lsdException w:name="HTML Typewriter" w:semiHidden="1" w:unhideWhenUsed="1"/>
-    <w:lsdException w:name="HTML Variable" w:semiHidden="1" w:unhideWhenUsed="1"/>
-    <w:lsdException w:name="Normal Table" w:semiHidden="1" w:unhideWhenUsed="1"/>
-    <w:lsdException w:name="annotation subject" w:semiHidden="1" w:unhideWhenUsed="1"/>
-    <w:lsdException w:name="No List" w:semiHidden="1" w:unhideWhenUsed="1"/>
-    <w:lsdException w:name="Outline List 1" w:semiHidden="1" w:unhideWhenUsed="1"/>
-    <w:lsdException w:name="Outline List 2" w:semiHidden="1" w:unhideWhenUsed="1"/>
-    <w:lsdException w:name="Outline List 3" w:semiHidden="1" w:unhideWhenUsed="1"/>
-    <w:lsdException w:name="Table Simple 1" w:semiHidden="1" w:unhideWhenUsed="1"/>
-    <w:lsdException w:name="Table Simple 2" w:semiHidden="1" w:unhideWhenUsed="1"/>
-    <w:lsdException w:name="Table Simple 3" w:semiHidden="1" w:unhideWhenUsed="1"/>
-    <w:lsdException w:name="Table Classic 1" w:semiHidden="1" w:unhideWhenUsed="1"/>
-    <w:lsdException w:name="Table Classic 2" w:semiHidden="1" w:unhideWhenUsed="1"/>
-    <w:lsdException w:name="Table Classic 3" w:semiHidden="1" w:unhideWhenUsed="1"/>
-    <w:lsdException w:name="Table Classic 4" w:semiHidden="1" w:unhideWhenUsed="1"/>
-    <w:lsdException w:name="Table Colorful 1" w:semiHidden="1" w:unhideWhenUsed="1"/>
-    <w:lsdException w:name="Table Colorful 2" w:semiHidden="1" w:unhideWhenUsed="1"/>
-    <w:lsdException w:name="Table Colorful 3" w:semiHidden="1" w:unhideWhenUsed="1"/>
-    <w:lsdException w:name="Table Columns 1" w:semiHidden="1" w:unhideWhenUsed="1"/>
-    <w:lsdException w:name="Table Columns 2" w:semiHidden="1" w:unhideWhenUsed="1"/>
-    <w:lsdException w:name="Table Columns 3" w:semiHidden="1" w:unhideWhenUsed="1"/>
-    <w:lsdException w:name="Table Columns 4" w:semiHidden="1" w:unhideWhenUsed="1"/>
-    <w:lsdException w:name="Table Columns 5" w:semiHidden="1" w:unhideWhenUsed="1"/>
-    <w:lsdException w:name="Table Grid 1" w:semiHidden="1" w:unhideWhenUsed="1"/>
-    <w:lsdException w:name="Table Grid 2" w:semiHidden="1" w:unhideWhenUsed="1"/>
-    <w:lsdException w:name="Table Grid 3" w:semiHidden="1" w:unhideWhenUsed="1"/>
-    <w:lsdException w:name="Table Grid 4" w:semiHidden="1" w:unhideWhenUsed="1"/>
-    <w:lsdException w:name="Table Grid 5" w:semiHidden="1" w:unhideWhenUsed="1"/>
-    <w:lsdException w:name="Table Grid 6" w:semiHidden="1" w:unhideWhenUsed="1"/>
-    <w:lsdException w:name="Table Grid 7" w:semiHidden="1" w:unhideWhenUsed="1"/>
-    <w:lsdException w:name="Table Grid 8" w:semiHidden="1" w:unhideWhenUsed="1"/>
-    <w:lsdException w:name="Table List 1" w:semiHidden="1" w:unhideWhenUsed="1"/>
-    <w:lsdException w:name="Table List 2" w:semiHidden="1" w:unhideWhenUsed="1"/>
-    <w:lsdException w:name="Table List 3" w:semiHidden="1" w:unhideWhenUsed="1"/>
-    <w:lsdException w:name="Table List 4" w:semiHidden="1" w:unhideWhenUsed="1"/>
-    <w:lsdException w:name="Table List 5" w:semiHidden="1" w:unhideWhenUsed="1"/>
-    <w:lsdException w:name="Table List 6" w:semiHidden="1" w:unhideWhenUsed="1"/>
-    <w:lsdException w:name="Table List 7" w:semiHidden="1" w:unhideWhenUsed="1"/>
-    <w:lsdException w:name="Table List 8" w:semiHidden="1" w:unhideWhenUsed="1"/>
-    <w:lsdException w:name="Table 3D effects 1" w:semiHidden="1" w:unhideWhenUsed="1"/>
-    <w:lsdException w:name="Table 3D effects 2" w:semiHidden="1" w:unhideWhenUsed="1"/>
-    <w:lsdException w:name="Table 3D effects 3" w:semiHidden="1" w:unhideWhenUsed="1"/>
-    <w:lsdException w:name="Table Contemporary" w:semiHidden="1" w:unhideWhenUsed="1"/>
-    <w:lsdException w:name="Table Elegant" w:semiHidden="1" w:unhideWhenUsed="1"/>
-    <w:lsdException w:name="Table Professional" w:semiHidden="1" w:unhideWhenUsed="1"/>
-    <w:lsdException w:name="Table Subtle 1" w:semiHidden="1" w:unhideWhenUsed="1"/>
-    <w:lsdException w:name="Table Subtle 2" w:semiHidden="1" w:unhideWhenUsed="1"/>
-    <w:lsdException w:name="Table Web 1" w:semiHidden="1" w:unhideWhenUsed="1"/>
-    <w:lsdException w:name="Table Web 2" w:semiHidden="1" w:unhideWhenUsed="1"/>
-    <w:lsdException w:name="Table Web 3" w:semiHidden="1" w:unhideWhenUsed="1"/>
-    <w:lsdException w:name="Balloon Text" w:semiHidden="1" w:unhideWhenUsed="1"/>
-    <w:lsdException w:name="Table Grid" w:uiPriority="39"/>
-    <w:lsdException w:name="Table Theme" w:semiHidden="1" w:unhideWhenUsed="1"/>
-    <w:lsdException w:name="Placeholder Text" w:semiHidden="1"/>
-    <w:lsdException w:name="No Spacing" w:uiPriority="1" w:qFormat="1"/>
-    <w:lsdException w:name="Light Shading" w:uiPriority="60"/>
-    <w:lsdException w:name="Light List" w:uiPriority="61"/>
-    <w:lsdException w:name="Light Grid" w:uiPriority="62"/>
-    <w:lsdException w:name="Medium Shading 1" w:uiPriority="63"/>
-    <w:lsdException w:name="Medium Shading 2" w:uiPriority="64"/>
-    <w:lsdException w:name="Medium List 1" w:uiPriority="65"/>
-    <w:lsdException w:name="Medium List 2" w:uiPriority="66"/>
-    <w:lsdException w:name="Medium Grid 1" w:uiPriority="67"/>
-    <w:lsdException w:name="Medium Grid 2" w:uiPriority="68"/>
-    <w:lsdException w:name="Medium Grid 3" w:uiPriority="69"/>
-    <w:lsdException w:name="Dark List" w:uiPriority="70"/>
-    <w:lsdException w:name="Colorful Shading" w:uiPriority="71"/>
-    <w:lsdException w:name="Colorful List" w:uiPriority="72"/>
-    <w:lsdException w:name="Colorful Grid" w:uiPriority="73"/>
-    <w:lsdException w:name="Light Shading Accent 1" w:uiPriority="60"/>
-    <w:lsdException w:name="Light List Accent 1" w:uiPriority="61"/>
-    <w:lsdException w:name="Light Grid Accent 1" w:uiPriority="62"/>
-    <w:lsdException w:name="Medium Shading 1 Accent 1" w:uiPriority="63"/>
-    <w:lsdException w:name="Medium Shading 2 Accent 1" w:uiPriority="64"/>
-    <w:lsdException w:name="Medium List 1 Accent 1" w:uiPriority="65"/>
-    <w:lsdException w:name="Revision" w:semiHidden="1"/>
-    <w:lsdException w:name="List Paragraph" w:uiPriority="34" w:qFormat="1"/>
-    <w:lsdException w:name="Quote" w:uiPriority="29" w:qFormat="1"/>
-    <w:lsdException w:name="Intense Quote" w:uiPriority="30" w:qFormat="1"/>
-    <w:lsdException w:name="Medium List 2 Accent 1" w:uiPriority="66"/>
-    <w:lsdException w:name="Medium Grid 1 Accent 1" w:uiPriority="67"/>
-    <w:lsdException w:name="Medium Grid 2 Accent 1" w:uiPriority="68"/>
-    <w:lsdException w:name="Medium Grid 3 Accent 1" w:uiPriority="69"/>
-    <w:lsdException w:name="Dark List Accent 1" w:uiPriority="70"/>
-    <w:lsdException w:name="Colorful Shading Accent 1" w:uiPriority="71"/>
-    <w:lsdException w:name="Colorful List Accent 1" w:uiPriority="72"/>
-    <w:lsdException w:name="Colorful Grid Accent 1" w:uiPriority="73"/>
-    <w:lsdException w:name="Light Shading Accent 2" w:uiPriority="60"/>
-    <w:lsdException w:name="Light List Accent 2" w:uiPriority="61"/>
-    <w:lsdException w:name="Light Grid Accent 2" w:uiPriority="62"/>
-    <w:lsdException w:name="Medium Shading 1 Accent 2" w:uiPriority="63"/>
-    <w:lsdException w:name="Medium Shading 2 Accent 2" w:uiPriority="64"/>
-    <w:lsdException w:name="Medium List 1 Accent 2" w:uiPriority="65"/>
-    <w:lsdException w:name="Medium List 2 Accent 2" w:uiPriority="66"/>
-    <w:lsdException w:name="Medium Grid 1 Accent 2" w:uiPriority="67"/>
-    <w:lsdException w:name="Medium Grid 2 Accent 2" w:uiPriority="68"/>
-    <w:lsdException w:name="Medium Grid 3 Accent 2" w:uiPriority="69"/>
-    <w:lsdException w:name="Dark List Accent 2" w:uiPriority="70"/>
-    <w:lsdException w:name="Colorful Shading Accent 2" w:uiPriority="71"/>
-    <w:lsdException w:name="Colorful List Accent 2" w:uiPriority="72"/>
-    <w:lsdException w:name="Colorful Grid Accent 2" w:uiPriority="73"/>
-    <w:lsdException w:name="Light Shading Accent 3" w:uiPriority="60"/>
-    <w:lsdException w:name="Light List Accent 3" w:uiPriority="61"/>
-    <w:lsdException w:name="Light Grid Accent 3" w:uiPriority="62"/>
-    <w:lsdException w:name="Medium Shading 1 Accent 3" w:uiPriority="63"/>
-    <w:lsdException w:name="Medium Shading 2 Accent 3" w:uiPriority="64"/>
-    <w:lsdException w:name="Medium List 1 Accent 3" w:uiPriority="65"/>
-    <w:lsdException w:name="Medium List 2 Accent 3" w:uiPriority="66"/>
-    <w:lsdException w:name="Medium Grid 1 Accent 3" w:uiPriority="67"/>
-    <w:lsdException w:name="Medium Grid 2 Accent 3" w:uiPriority="68"/>
-    <w:lsdException w:name="Medium Grid 3 Accent 3" w:uiPriority="69"/>
-    <w:lsdException w:name="Dark List Accent 3" w:uiPriority="70"/>
-    <w:lsdException w:name="Colorful Shading Accent 3" w:uiPriority="71"/>
-    <w:lsdException w:name="Colorful List Accent 3" w:uiPriority="72"/>
-    <w:lsdException w:name="Colorful Grid Accent 3" w:uiPriority="73"/>
-    <w:lsdException w:name="Light Shading Accent 4" w:uiPriority="60"/>
-    <w:lsdException w:name="Light List Accent 4" w:uiPriority="61"/>
-    <w:lsdException w:name="Light Grid Accent 4" w:uiPriority="62"/>
-    <w:lsdException w:name="Medium Shading 1 Accent 4" w:uiPriority="63"/>
-    <w:lsdException w:name="Medium Shading 2 Accent 4" w:uiPriority="64"/>
-    <w:lsdException w:name="Medium List 1 Accent 4" w:uiPriority="65"/>
-    <w:lsdException w:name="Medium List 2 Accent 4" w:uiPriority="66"/>
-    <w:lsdException w:name="Medium Grid 1 Accent 4" w:uiPriority="67"/>
-    <w:lsdException w:name="Medium Grid 2 Accent 4" w:uiPriority="68"/>
-    <w:lsdException w:name="Medium Grid 3 Accent 4" w:uiPriority="69"/>
-    <w:lsdException w:name="Dark List Accent 4" w:uiPriority="70"/>
-    <w:lsdException w:name="Colorful Shading Accent 4" w:uiPriority="71"/>
-    <w:lsdException w:name="Colorful List Accent 4" w:uiPriority="72"/>
-    <w:lsdException w:name="Colorful Grid Accent 4" w:uiPriority="73"/>
-    <w:lsdException w:name="Light Shading Accent 5" w:uiPriority="60"/>
-    <w:lsdException w:name="Light List Accent 5" w:uiPriority="61"/>
-    <w:lsdException w:name="Light Grid Accent 5" w:uiPriority="62"/>
-    <w:lsdException w:name="Medium Shading 1 Accent 5" w:uiPriority="63"/>
-    <w:lsdException w:name="Medium Shading 2 Accent 5" w:uiPriority="64"/>
-    <w:lsdException w:name="Medium List 1 Accent 5" w:uiPriority="65"/>
-    <w:lsdException w:name="Medium List 2 Accent 5" w:uiPriority="66"/>
-    <w:lsdException w:name="Medium Grid 1 Accent 5" w:uiPriority="67"/>
-    <w:lsdException w:name="Medium Grid 2 Accent 5" w:uiPriority="68"/>
-    <w:lsdException w:name="Medium Grid 3 Accent 5" w:uiPriority="69"/>
-    <w:lsdException w:name="Dark List Accent 5" w:uiPriority="70"/>
-    <w:lsdException w:name="Colorful Shading Accent 5" w:uiPriority="71"/>
-    <w:lsdException w:name="Colorful List Accent 5" w:uiPriority="72"/>
-    <w:lsdException w:name="Colorful Grid Accent 5" w:uiPriority="73"/>
-    <w:lsdException w:name="Light Shading Accent 6" w:uiPriority="60"/>
-    <w:lsdException w:name="Light List Accent 6" w:uiPriority="61"/>
-    <w:lsdException w:name="Light Grid Accent 6" w:uiPriority="62"/>
-    <w:lsdException w:name="Medium Shading 1 Accent 6" w:uiPriority="63"/>
-    <w:lsdException w:name="Medium Shading 2 Accent 6" w:uiPriority="64"/>
-    <w:lsdException w:name="Medium List 1 Accent 6" w:uiPriority="65"/>
-    <w:lsdException w:name="Medium List 2 Accent 6" w:uiPriority="66"/>
-    <w:lsdException w:name="Medium Grid 1 Accent 6" w:uiPriority="67"/>
-    <w:lsdException w:name="Medium Grid 2 Accent 6" w:uiPriority="68"/>
-    <w:lsdException w:name="Medium Grid 3 Accent 6" w:uiPriority="69"/>
-    <w:lsdException w:name="Dark List Accent 6" w:uiPriority="70"/>
-    <w:lsdException w:name="Colorful Shading Accent 6" w:uiPriority="71"/>
-    <w:lsdException w:name="Colorful List Accent 6" w:uiPriority="72"/>
-    <w:lsdException w:name="Colorful Grid Accent 6" w:uiPriority="73"/>
-    <w:lsdException w:name="Subtle Emphasis" w:uiPriority="19" w:qFormat="1"/>
-    <w:lsdException w:name="Intense Emphasis" w:uiPriority="21" w:qFormat="1"/>
-    <w:lsdException w:name="Subtle Reference" w:uiPriority="31" w:qFormat="1"/>
-    <w:lsdException w:name="Intense Reference" w:uiPriority="32" w:qFormat="1"/>
-    <w:lsdException w:name="Book Title" w:uiPriority="33" w:qFormat="1"/>
-    <w:lsdException w:name="Bibliography" w:semiHidden="1" w:uiPriority="37" w:unhideWhenUsed="1"/>
-    <w:lsdException w:name="TOC Heading" w:semiHidden="1" w:uiPriority="39" w:unhideWhenUsed="1" w:qFormat="1"/>
-    <w:lsdException w:name="Plain Table 1" w:uiPriority="41"/>
-    <w:lsdException w:name="Plain Table 2" w:uiPriority="42"/>
-    <w:lsdException w:name="Plain Table 3" w:uiPriority="43"/>
-    <w:lsdException w:name="Plain Table 4" w:uiPriority="44"/>
-    <w:lsdException w:name="Plain Table 5" w:uiPriority="45"/>
-    <w:lsdException w:name="Grid Table Light" w:uiPriority="40"/>
-    <w:lsdException w:name="Grid Table 1 Light" w:uiPriority="46"/>
-    <w:lsdException w:name="Grid Table 2" w:uiPriority="47"/>
-    <w:lsdException w:name="Grid Table 3" w:uiPriority="48"/>
-    <w:lsdException w:name="Grid Table 4" w:uiPriority="49"/>
-    <w:lsdException w:name="Grid Table 5 Dark" w:uiPriority="50"/>
-    <w:lsdException w:name="Grid Table 6 Colorful" w:uiPriority="51"/>
-    <w:lsdException w:name="Grid Table 7 Colorful" w:uiPriority="52"/>
-    <w:lsdException w:name="Grid Table 1 Light Accent 1" w:uiPriority="46"/>
-    <w:lsdException w:name="Grid Table 2 Accent 1" w:uiPriority="47"/>
-    <w:lsdException w:name="Grid Table 3 Accent 1" w:uiPriority="48"/>
-    <w:lsdException w:name="Grid Table 4 Accent 1" w:uiPriority="49"/>
-    <w:lsdException w:name="Grid Table 5 Dark Accent 1" w:uiPriority="50"/>
-    <w:lsdException w:name="Grid Table 6 Colorful Accent 1" w:uiPriority="51"/>
-    <w:lsdException w:name="Grid Table 7 Colorful Accent 1" w:uiPriority="52"/>
-    <w:lsdException w:name="Grid Table 1 Light Accent 2" w:uiPriority="46"/>
-    <w:lsdException w:name="Grid Table 2 Accent 2" w:uiPriority="47"/>
-    <w:lsdException w:name="Grid Table 3 Accent 2" w:uiPriority="48"/>
-    <w:lsdException w:name="Grid Table 4 Accent 2" w:uiPriority="49"/>
-    <w:lsdException w:name="Grid Table 5 Dark Accent 2" w:uiPriority="50"/>
-    <w:lsdException w:name="Grid Table 6 Colorful Accent 2" w:uiPriority="51"/>
-    <w:lsdException w:name="Grid Table 7 Colorful Accent 2" w:uiPriority="52"/>
-    <w:lsdException w:name="Grid Table 1 Light Accent 3" w:uiPriority="46"/>
-    <w:lsdException w:name="Grid Table 2 Accent 3" w:uiPriority="47"/>
-    <w:lsdException w:name="Grid Table 3 Accent 3" w:uiPriority="48"/>
-    <w:lsdException w:name="Grid Table 4 Accent 3" w:uiPriority="49"/>
-    <w:lsdException w:name="Grid Table 5 Dark Accent 3" w:uiPriority="50"/>
-    <w:lsdException w:name="Grid Table 6 Colorful Accent 3" w:uiPriority="51"/>
-    <w:lsdException w:name="Grid Table 7 Colorful Accent 3" w:uiPriority="52"/>
-    <w:lsdException w:name="Grid Table 1 Light Accent 4" w:uiPriority="46"/>
-    <w:lsdException w:name="Grid Table 2 Accent 4" w:uiPriority="47"/>
-    <w:lsdException w:name="Grid Table 3 Accent 4" w:uiPriority="48"/>
-    <w:lsdException w:name="Grid Table 4 Accent 4" w:uiPriority="49"/>
-    <w:lsdException w:name="Grid Table 5 Dark Accent 4" w:uiPriority="50"/>
-    <w:lsdException w:name="Grid Table 6 Colorful Accent 4" w:uiPriority="51"/>
-    <w:lsdException w:name="Grid Table 7 Colorful Accent 4" w:uiPriority="52"/>
-    <w:lsdException w:name="Grid Table 1 Light Accent 5" w:uiPriority="46"/>
-    <w:lsdException w:name="Grid Table 2 Accent 5" w:uiPriority="47"/>
-    <w:lsdException w:name="Grid Table 3 Accent 5" w:uiPriority="48"/>
-    <w:lsdException w:name="Grid Table 4 Accent 5" w:uiPriority="49"/>
-    <w:lsdException w:name="Grid Table 5 Dark Accent 5" w:uiPriority="50"/>
-    <w:lsdException w:name="Grid Table 6 Colorful Accent 5" w:uiPriority="51"/>
-    <w:lsdException w:name="Grid Table 7 Colorful Accent 5" w:uiPriority="52"/>
-    <w:lsdException w:name="Grid Table 1 Light Accent 6" w:uiPriority="46"/>
-    <w:lsdException w:name="Grid Table 2 Accent 6" w:uiPriority="47"/>
-    <w:lsdException w:name="Grid Table 3 Accent 6" w:uiPriority="48"/>
-    <w:lsdException w:name="Grid Table 4 Accent 6" w:uiPriority="49"/>
-    <w:lsdException w:name="Grid Table 5 Dark Accent 6" w:uiPriority="50"/>
-    <w:lsdException w:name="Grid Table 6 Colorful Accent 6" w:uiPriority="51"/>
-    <w:lsdException w:name="Grid Table 7 Colorful Accent 6" w:uiPriority="52"/>
-    <w:lsdException w:name="List Table 1 Light" w:uiPriority="46"/>
-    <w:lsdException w:name="List Table 2" w:uiPriority="47"/>
-    <w:lsdException w:name="List Table 3" w:uiPriority="48"/>
-    <w:lsdException w:name="List Table 4" w:uiPriority="49"/>
-    <w:lsdException w:name="List Table 5 Dark" w:uiPriority="50"/>
-    <w:lsdException w:name="List Table 6 Colorful" w:uiPriority="51"/>
-    <w:lsdException w:name="List Table 7 Colorful" w:uiPriority="52"/>
-    <w:lsdException w:name="List Table 1 Light Accent 1" w:uiPriority="46"/>
-    <w:lsdException w:name="List Table 2 Accent 1" w:uiPriority="47"/>
-    <w:lsdException w:name="List Table 3 Accent 1" w:uiPriority="48"/>
-    <w:lsdException w:name="List Table 4 Accent 1" w:uiPriority="49"/>
-    <w:lsdException w:name="List Table 5 Dark Accent 1" w:uiPriority="50"/>
-    <w:lsdException w:name="List Table 6 Colorful Accent 1" w:uiPriority="51"/>
-    <w:lsdException w:name="List Table 7 Colorful Accent 1" w:uiPriority="52"/>
-    <w:lsdException w:name="List Table 1 Light Accent 2" w:uiPriority="46"/>
-    <w:lsdException w:name="List Table 2 Accent 2" w:uiPriority="47"/>
-    <w:lsdException w:name="List Table 3 Accent 2" w:uiPriority="48"/>
-    <w:lsdException w:name="List Table 4 Accent 2" w:uiPriority="49"/>
-    <w:lsdException w:name="List Table 5 Dark Accent 2" w:uiPriority="50"/>
-    <w:lsdException w:name="List Table 6 Colorful Accent 2" w:uiPriority="51"/>
-    <w:lsdException w:name="List Table 7 Colorful Accent 2" w:uiPriority="52"/>
-    <w:lsdException w:name="List Table 1 Light Accent 3" w:uiPriority="46"/>
-    <w:lsdException w:name="List Table 2 Accent 3" w:uiPriority="47"/>
-    <w:lsdException w:name="List Table 3 Accent 3" w:uiPriority="48"/>
-    <w:lsdException w:name="List Table 4 Accent 3" w:uiPriority="49"/>
-    <w:lsdException w:name="List Table 5 Dark Accent 3" w:uiPriority="50"/>
-    <w:lsdException w:name="List Table 6 Colorful Accent 3" w:uiPriority="51"/>
-    <w:lsdException w:name="List Table 7 Colorful Accent 3" w:uiPriority="52"/>
-    <w:lsdException w:name="List Table 1 Light Accent 4" w:uiPriority="46"/>
-    <w:lsdException w:name="List Table 2 Accent 4" w:uiPriority="47"/>
-    <w:lsdException w:name="List Table 3 Accent 4" w:uiPriority="48"/>
-    <w:lsdException w:name="List Table 4 Accent 4" w:uiPriority="49"/>
-    <w:lsdException w:name="List Table 5 Dark Accent 4" w:uiPriority="50"/>
-    <w:lsdException w:name="List Table 6 Colorful Accent 4" w:uiPriority="51"/>
-    <w:lsdException w:name="List Table 7 Colorful Accent 4" w:uiPriority="52"/>
-    <w:lsdException w:name="List Table 1 Light Accent 5" w:uiPriority="46"/>
-    <w:lsdException w:name="List Table 2 Accent 5" w:uiPriority="47"/>
-    <w:lsdException w:name="List Table 3 Accent 5" w:uiPriority="48"/>
-    <w:lsdException w:name="List Table 4 Accent 5" w:uiPriority="49"/>
-    <w:lsdException w:name="List Table 5 Dark Accent 5" w:uiPriority="50"/>
-    <w:lsdException w:name="List Table 6 Colorful Accent 5" w:uiPriority="51"/>
-    <w:lsdException w:name="List Table 7 Colorful Accent 5" w:uiPriority="52"/>
-    <w:lsdException w:name="List Table 1 Light Accent 6" w:uiPriority="46"/>
-    <w:lsdException w:name="List Table 2 Accent 6" w:uiPriority="47"/>
-    <w:lsdException w:name="List Table 3 Accent 6" w:uiPriority="48"/>
-    <w:lsdException w:name="List Table 4 Accent 6" w:uiPriority="49"/>
-    <w:lsdException w:name="List Table 5 Dark Accent 6" w:uiPriority="50"/>
-    <w:lsdException w:name="List Table 6 Colorful Accent 6" w:uiPriority="51"/>
-    <w:lsdException w:name="List Table 7 Colorful Accent 6" w:uiPriority="52"/>
-    <w:lsdException w:name="Mention" w:semiHidden="1" w:unhideWhenUsed="1"/>
-    <w:lsdException w:name="Smart Hyperlink" w:semiHidden="1" w:unhideWhenUsed="1"/>
-    <w:lsdException w:name="Hashtag" w:semiHidden="1" w:unhideWhenUsed="1"/>
-  </w:latentStyles>
-  <w:style w:type="paragraph" w:default="1" w:styleId="Normal">
-    <w:name w:val="Normal"/>
-    <w:qFormat/>
-  </w:style>
-  <w:style w:type="character" w:default="1" w:styleId="DefaultParagraphFont">
-    <w:name w:val="Default Paragraph Font"/>
-    <w:uiPriority w:val="1"/>
-    <w:semiHidden/>
-    <w:unhideWhenUsed/>
-  </w:style>
-  <w:style w:type="table" w:default="1" w:styleId="TableNormal">
-    <w:name w:val="Normal Table"/>
-    <w:uiPriority w:val="99"/>
-    <w:semiHidden/>
-    <w:unhideWhenUsed/>
-    <w:tblPr>
-      <w:tblInd w:w="0" w:type="dxa"/>
-      <w:tblCellMar>
-        <w:top w:w="0" w:type="dxa"/>
-        <w:left w:w="108" w:type="dxa"/>
-        <w:bottom w:w="0" w:type="dxa"/>
-        <w:right w:w="108" w:type="dxa"/>
-      </w:tblCellMar>
-    </w:tblPr>
-  </w:style>
-  <w:style w:type="numbering" w:default="1" w:styleId="NoList">
-    <w:name w:val="No List"/>
-    <w:uiPriority w:val="99"/>
-    <w:semiHidden/>
-    <w:unhideWhenUsed/>
-  </w:style>
-  <w:style w:type="paragraph" w:customStyle="1" w:styleId="5876D1F040504867B919D4D4E2AC2C58">
-    <w:name w:val="5876D1F040504867B919D4D4E2AC2C58"/>
-  </w:style>
-  <w:style w:type="paragraph" w:customStyle="1" w:styleId="7F2892EDB41840298111F893A0E0CDF9">
-    <w:name w:val="7F2892EDB41840298111F893A0E0CDF9"/>
-  </w:style>
-  <w:style w:type="paragraph" w:customStyle="1" w:styleId="B798DD1CD7E84591ADF5EFD351BA5FA9">
-    <w:name w:val="B798DD1CD7E84591ADF5EFD351BA5FA9"/>
-  </w:style>
-  <w:style w:type="paragraph" w:customStyle="1" w:styleId="64E7A2C859574D20852C82B7D340923A">
-    <w:name w:val="64E7A2C859574D20852C82B7D340923A"/>
-  </w:style>
-  <w:style w:type="paragraph" w:customStyle="1" w:styleId="CF695F48E8914047AC1F7342FE6C16C1">
-    <w:name w:val="CF695F48E8914047AC1F7342FE6C16C1"/>
-  </w:style>
-  <w:style w:type="paragraph" w:customStyle="1" w:styleId="011E34FD430C4D1FB951A6128115071B">
-    <w:name w:val="011E34FD430C4D1FB951A6128115071B"/>
-  </w:style>
-  <w:style w:type="paragraph" w:customStyle="1" w:styleId="B91F8CF8C02446F6BCD48984FEDFCFAF">
-    <w:name w:val="B91F8CF8C02446F6BCD48984FEDFCFAF"/>
-  </w:style>
-  <w:style w:type="paragraph" w:styleId="ListBullet">
-    <w:name w:val="List Bullet"/>
-    <w:basedOn w:val="Normal"/>
-    <w:uiPriority w:val="10"/>
-    <w:unhideWhenUsed/>
-    <w:qFormat/>
-    <w:pPr>
-      <w:numPr>
-        <w:numId w:val="1"/>
-      </w:numPr>
-      <w:spacing w:before="120" w:after="200" w:line="264" w:lineRule="auto"/>
-    </w:pPr>
-    <w:rPr>
-      <w:rFonts w:eastAsiaTheme="minorHAnsi"/>
-      <w:color w:val="595959" w:themeColor="text1" w:themeTint="A6"/>
-    </w:rPr>
-  </w:style>
-  <w:style w:type="paragraph" w:customStyle="1" w:styleId="D76E54B6D7CE4E77B9A12E7E684B20A4">
-    <w:name w:val="D76E54B6D7CE4E77B9A12E7E684B20A4"/>
-  </w:style>
-  <w:style w:type="paragraph" w:customStyle="1" w:styleId="31CA3FEAC92B4F9BA0C9CD5B878DB689">
-    <w:name w:val="31CA3FEAC92B4F9BA0C9CD5B878DB689"/>
-  </w:style>
-  <w:style w:type="paragraph" w:customStyle="1" w:styleId="1E816549DEAD4B11B237C03F6071FFB5">
-    <w:name w:val="1E816549DEAD4B11B237C03F6071FFB5"/>
-  </w:style>
-</w:styles>
-</file>
-
-<file path=word/glossary/webSettings.xml><?xml version="1.0" encoding="utf-8"?>
-<w:webSettings xmlns:mc="http://schemas.openxmlformats.org/markup-compatibility/2006" xmlns:r="http://schemas.openxmlformats.org/officeDocument/2006/relationships" xmlns:w="http://schemas.openxmlformats.org/wordprocessingml/2006/main" xmlns:w14="http://schemas.microsoft.com/office/word/2010/wordml" xmlns:w15="http://schemas.microsoft.com/office/word/2012/wordml" xmlns:w16se="http://schemas.microsoft.com/office/word/2015/wordml/symex" mc:Ignorable="w14 w15 w16se">
-  <w:optimizeForBrowser/>
-  <w:allowPNG/>
-</w:webSettings>
 </file>
 
 <file path=word/theme/theme1.xml><?xml version="1.0" encoding="utf-8"?>
@@ -4506,7 +4009,7 @@
 </file>
 
 <file path=customXml/itemProps1.xml><?xml version="1.0" encoding="utf-8"?>
-<ds:datastoreItem xmlns:ds="http://schemas.openxmlformats.org/officeDocument/2006/customXml" ds:itemID="{73CA5B64-F626-489A-873F-A67DBDB1DB88}">
+<ds:datastoreItem xmlns:ds="http://schemas.openxmlformats.org/officeDocument/2006/customXml" ds:itemID="{A9C36B01-E959-41BF-B58B-07C4F4F683C9}">
   <ds:schemaRefs>
     <ds:schemaRef ds:uri="http://schemas.openxmlformats.org/officeDocument/2006/bibliography"/>
   </ds:schemaRefs>

</xml_diff>

<commit_message>
Updated the some testing
I updated the code for the cycle count and shift register test benches.
They both work now and I have images saved for their runs.  These images
can be used in the report.  I need to create a test bench run for the
rec_control_logic and that should be good.
</commit_message>
<xml_diff>
--- a/Report/MorseCodeConverter.docx
+++ b/Report/MorseCodeConverter.docx
@@ -1280,7 +1280,9 @@
           <w:tab w:val="right" w:leader="dot" w:pos="8630"/>
         </w:tabs>
         <w:rPr>
+          <w:rFonts w:eastAsiaTheme="minorEastAsia"/>
           <w:noProof/>
+          <w:color w:val="auto"/>
         </w:rPr>
       </w:pPr>
       <w:r>
@@ -1307,27 +1309,13 @@
         </w:rPr>
         <w:fldChar w:fldCharType="separate"/>
       </w:r>
-      <w:hyperlink w:anchor="_Toc480838132" w:history="1">
+      <w:hyperlink w:anchor="_Toc480885214" w:history="1">
         <w:r>
           <w:rPr>
             <w:rStyle w:val="Hyperlink"/>
             <w:noProof/>
           </w:rPr>
-          <w:t>Figure 1  RTL Top Lev</w:t>
-        </w:r>
-        <w:r>
-          <w:rPr>
-            <w:rStyle w:val="Hyperlink"/>
-            <w:noProof/>
-          </w:rPr>
-          <w:t>e</w:t>
-        </w:r>
-        <w:r>
-          <w:rPr>
-            <w:rStyle w:val="Hyperlink"/>
-            <w:noProof/>
-          </w:rPr>
-          <w:t>l View of the Morse Code Converter</w:t>
+          <w:t>Figure 1  RTL Top Level View of the Morse Code Converter</w:t>
         </w:r>
         <w:r>
           <w:rPr>
@@ -1348,7 +1336,7 @@
             <w:noProof/>
             <w:webHidden/>
           </w:rPr>
-          <w:instrText xml:space="preserve"> PAGEREF _Toc480838132 \h </w:instrText>
+          <w:instrText xml:space="preserve"> PAGEREF _Toc480885214 \h </w:instrText>
         </w:r>
         <w:r>
           <w:rPr>
@@ -1381,6 +1369,76 @@
     </w:p>
     <w:p>
       <w:pPr>
+        <w:pStyle w:val="TableofFigures"/>
+        <w:tabs>
+          <w:tab w:val="right" w:leader="dot" w:pos="8630"/>
+        </w:tabs>
+        <w:rPr>
+          <w:rFonts w:eastAsiaTheme="minorEastAsia"/>
+          <w:noProof/>
+          <w:color w:val="auto"/>
+        </w:rPr>
+      </w:pPr>
+      <w:hyperlink w:anchor="_Toc480885215" w:history="1">
+        <w:r>
+          <w:rPr>
+            <w:rStyle w:val="Hyperlink"/>
+            <w:noProof/>
+          </w:rPr>
+          <w:t>Figure 2 International Morse Code</w:t>
+        </w:r>
+        <w:r>
+          <w:rPr>
+            <w:noProof/>
+            <w:webHidden/>
+          </w:rPr>
+          <w:tab/>
+        </w:r>
+        <w:r>
+          <w:rPr>
+            <w:noProof/>
+            <w:webHidden/>
+          </w:rPr>
+          <w:fldChar w:fldCharType="begin"/>
+        </w:r>
+        <w:r>
+          <w:rPr>
+            <w:noProof/>
+            <w:webHidden/>
+          </w:rPr>
+          <w:instrText xml:space="preserve"> PAGEREF _Toc480885215 \h </w:instrText>
+        </w:r>
+        <w:r>
+          <w:rPr>
+            <w:noProof/>
+            <w:webHidden/>
+          </w:rPr>
+        </w:r>
+        <w:r>
+          <w:rPr>
+            <w:noProof/>
+            <w:webHidden/>
+          </w:rPr>
+          <w:fldChar w:fldCharType="separate"/>
+        </w:r>
+        <w:r>
+          <w:rPr>
+            <w:noProof/>
+            <w:webHidden/>
+          </w:rPr>
+          <w:t>4</w:t>
+        </w:r>
+        <w:r>
+          <w:rPr>
+            <w:noProof/>
+            <w:webHidden/>
+          </w:rPr>
+          <w:fldChar w:fldCharType="end"/>
+        </w:r>
+      </w:hyperlink>
+    </w:p>
+    <w:p>
+      <w:pPr>
         <w:rPr>
           <w:b/>
           <w:bCs/>
@@ -1474,6 +1532,7 @@
       </w:pPr>
       <w:bookmarkStart w:id="5" w:name="_Toc480837701"/>
       <w:r>
+        <w:lastRenderedPageBreak/>
         <w:t>Introduction</w:t>
       </w:r>
       <w:bookmarkEnd w:id="5"/>
@@ -1619,6 +1678,12 @@
     <w:p>
       <w:r>
         <w:t>What were the requirements of the project?  What was our definition of done?</w:t>
+      </w:r>
+    </w:p>
+    <w:p>
+      <w:r>
+        <w:lastRenderedPageBreak/>
+        <w:t xml:space="preserve">The requirements for this project were to have a user to enter in a phrase in plain text English and have a system to convert this to Morse Code and output the result to the user. </w:t>
       </w:r>
     </w:p>
     <w:p>
@@ -1687,15 +1752,13 @@
           </wp:inline>
         </w:drawing>
       </w:r>
-      <w:bookmarkStart w:id="12" w:name="_GoBack"/>
-      <w:bookmarkEnd w:id="12"/>
     </w:p>
     <w:p>
       <w:pPr>
         <w:pStyle w:val="Caption"/>
         <w:jc w:val="center"/>
       </w:pPr>
-      <w:bookmarkStart w:id="13" w:name="_Toc480838132"/>
+      <w:bookmarkStart w:id="12" w:name="_Toc480885214"/>
       <w:r>
         <w:t xml:space="preserve">Figure </w:t>
       </w:r>
@@ -1713,39 +1776,152 @@
       <w:r>
         <w:t xml:space="preserve"> RTL Top Level View of the Morse Code Converter</w:t>
       </w:r>
+      <w:bookmarkEnd w:id="12"/>
+    </w:p>
+    <w:p>
+      <w:pPr>
+        <w:pStyle w:val="Heading2"/>
+      </w:pPr>
+      <w:bookmarkStart w:id="13" w:name="_Toc480837707"/>
+      <w:r>
+        <w:t>Project GUI</w:t>
+      </w:r>
       <w:bookmarkEnd w:id="13"/>
     </w:p>
     <w:p>
+      <w:r>
+        <w:t>In the traditional sense the operator would transmit the message in Morse Code using a device called a key</w:t>
+      </w:r>
+      <w:r>
+        <w:t>, which requires training as well as precise timing for the Morse Code messages to be transmitted and received correctly</w:t>
+      </w:r>
+      <w:r>
+        <w:t xml:space="preserve">.  </w:t>
+      </w:r>
+      <w:bookmarkStart w:id="14" w:name="_GoBack"/>
+      <w:bookmarkEnd w:id="14"/>
+      <w:r>
+        <w:t>In our case the user/operator will be transmitting plain text English</w:t>
+      </w:r>
+      <w:r>
+        <w:t xml:space="preserve"> via a graphical user interface (GUI)</w:t>
+      </w:r>
+      <w:r>
+        <w:t xml:space="preserve">, refer to </w:t>
+      </w:r>
+      <w:r>
+        <w:fldChar w:fldCharType="begin"/>
+      </w:r>
+      <w:r>
+        <w:instrText xml:space="preserve"> REF _Ref480902782 \h </w:instrText>
+      </w:r>
+      <w:r>
+        <w:fldChar w:fldCharType="separate"/>
+      </w:r>
+      <w:r>
+        <w:t xml:space="preserve">Figure </w:t>
+      </w:r>
+      <w:r>
+        <w:rPr>
+          <w:noProof/>
+        </w:rPr>
+        <w:t>2</w:t>
+      </w:r>
+      <w:r>
+        <w:fldChar w:fldCharType="end"/>
+      </w:r>
+      <w:r>
+        <w:t xml:space="preserve"> below,</w:t>
+      </w:r>
+      <w:r>
+        <w:t xml:space="preserve"> that will later be translated into Morse Code, this allows the user to transmit Morse Code without having been trained as an operator.</w:t>
+      </w:r>
+    </w:p>
+    <w:p>
+      <w:r>
+        <w:rPr>
+          <w:noProof/>
+        </w:rPr>
+        <w:lastRenderedPageBreak/>
+        <w:drawing>
+          <wp:inline distT="0" distB="0" distL="0" distR="0" wp14:anchorId="45E2AD3D" wp14:editId="688557F6">
+            <wp:extent cx="5486400" cy="2971800"/>
+            <wp:effectExtent l="0" t="0" r="0" b="0"/>
+            <wp:docPr id="5" name="Content Placeholder 4"/>
+            <wp:cNvGraphicFramePr>
+              <a:graphicFrameLocks xmlns:a="http://schemas.openxmlformats.org/drawingml/2006/main" noGrp="1" noChangeAspect="1"/>
+            </wp:cNvGraphicFramePr>
+            <a:graphic xmlns:a="http://schemas.openxmlformats.org/drawingml/2006/main">
+              <a:graphicData uri="http://schemas.openxmlformats.org/drawingml/2006/picture">
+                <pic:pic xmlns:pic="http://schemas.openxmlformats.org/drawingml/2006/picture">
+                  <pic:nvPicPr>
+                    <pic:cNvPr id="5" name="Content Placeholder 4"/>
+                    <pic:cNvPicPr>
+                      <a:picLocks noGrp="1" noChangeAspect="1"/>
+                    </pic:cNvPicPr>
+                  </pic:nvPicPr>
+                  <pic:blipFill>
+                    <a:blip r:embed="rId12" cstate="print">
+                      <a:extLst>
+                        <a:ext uri="{28A0092B-C50C-407E-A947-70E740481C1C}">
+                          <a14:useLocalDpi xmlns:a14="http://schemas.microsoft.com/office/drawing/2010/main" val="0"/>
+                        </a:ext>
+                      </a:extLst>
+                    </a:blip>
+                    <a:stretch>
+                      <a:fillRect/>
+                    </a:stretch>
+                  </pic:blipFill>
+                  <pic:spPr>
+                    <a:xfrm>
+                      <a:off x="0" y="0"/>
+                      <a:ext cx="5486400" cy="2971800"/>
+                    </a:xfrm>
+                    <a:prstGeom prst="rect">
+                      <a:avLst/>
+                    </a:prstGeom>
+                  </pic:spPr>
+                </pic:pic>
+              </a:graphicData>
+            </a:graphic>
+          </wp:inline>
+        </w:drawing>
+      </w:r>
+    </w:p>
+    <w:p>
+      <w:pPr>
+        <w:pStyle w:val="Caption"/>
+        <w:jc w:val="center"/>
+      </w:pPr>
+      <w:bookmarkStart w:id="15" w:name="_Ref480902782"/>
+      <w:r>
+        <w:t xml:space="preserve">Figure </w:t>
+      </w:r>
+      <w:fldSimple w:instr=" SEQ Figure \* ARABIC ">
+        <w:r>
+          <w:rPr>
+            <w:noProof/>
+          </w:rPr>
+          <w:t>2</w:t>
+        </w:r>
+      </w:fldSimple>
+      <w:bookmarkEnd w:id="15"/>
+      <w:r>
+        <w:t xml:space="preserve"> Morse Code Graphical User Interface</w:t>
+      </w:r>
+    </w:p>
+    <w:p>
       <w:pPr>
         <w:pStyle w:val="Heading2"/>
       </w:pPr>
       <w:r>
         <w:tab/>
       </w:r>
-      <w:bookmarkStart w:id="14" w:name="_Toc480837707"/>
-      <w:r>
-        <w:t>Project GUI</w:t>
-      </w:r>
-      <w:bookmarkEnd w:id="14"/>
-    </w:p>
-    <w:p>
-      <w:r>
-        <w:tab/>
-        <w:t>KRR – I will write this part</w:t>
-      </w:r>
-    </w:p>
-    <w:p>
-      <w:pPr>
-        <w:pStyle w:val="Heading2"/>
-      </w:pPr>
-      <w:r>
-        <w:tab/>
-      </w:r>
-      <w:bookmarkStart w:id="15" w:name="_Toc480837708"/>
+      <w:bookmarkStart w:id="16" w:name="_Toc480837708"/>
       <w:r>
         <w:t>Receiver Module</w:t>
       </w:r>
-      <w:bookmarkEnd w:id="15"/>
+      <w:bookmarkEnd w:id="16"/>
     </w:p>
     <w:p>
       <w:r>
@@ -1766,11 +1942,11 @@
       <w:r>
         <w:tab/>
       </w:r>
-      <w:bookmarkStart w:id="16" w:name="_Toc480837709"/>
+      <w:bookmarkStart w:id="17" w:name="_Toc480837709"/>
       <w:r>
         <w:t>Morse Code Converter Module</w:t>
       </w:r>
-      <w:bookmarkEnd w:id="16"/>
+      <w:bookmarkEnd w:id="17"/>
     </w:p>
     <w:p>
       <w:r>
@@ -1792,11 +1968,11 @@
       <w:r>
         <w:tab/>
       </w:r>
-      <w:bookmarkStart w:id="17" w:name="_Toc480837710"/>
+      <w:bookmarkStart w:id="18" w:name="_Toc480837710"/>
       <w:r>
         <w:t>Hex Display Module</w:t>
       </w:r>
-      <w:bookmarkEnd w:id="17"/>
+      <w:bookmarkEnd w:id="18"/>
     </w:p>
     <w:p>
       <w:r>
@@ -1818,11 +1994,11 @@
       <w:r>
         <w:tab/>
       </w:r>
-      <w:bookmarkStart w:id="18" w:name="_Toc480837711"/>
+      <w:bookmarkStart w:id="19" w:name="_Toc480837711"/>
       <w:r>
         <w:t>Speaker Module</w:t>
       </w:r>
-      <w:bookmarkEnd w:id="18"/>
+      <w:bookmarkEnd w:id="19"/>
     </w:p>
     <w:p>
       <w:r>
@@ -1841,11 +2017,11 @@
       <w:pPr>
         <w:pStyle w:val="Heading1"/>
       </w:pPr>
-      <w:bookmarkStart w:id="19" w:name="_Toc480837712"/>
+      <w:bookmarkStart w:id="20" w:name="_Toc480837712"/>
       <w:r>
         <w:t>Testing?</w:t>
       </w:r>
-      <w:bookmarkEnd w:id="19"/>
+      <w:bookmarkEnd w:id="20"/>
     </w:p>
     <w:p>
       <w:r>
@@ -1856,14 +2032,14 @@
       <w:pPr>
         <w:pStyle w:val="Heading1"/>
       </w:pPr>
-      <w:bookmarkStart w:id="20" w:name="_Toc480837713"/>
+      <w:bookmarkStart w:id="21" w:name="_Toc480837713"/>
       <w:r>
         <w:t>Lessons Learned</w:t>
       </w:r>
       <w:r>
         <w:t>?</w:t>
       </w:r>
-      <w:bookmarkEnd w:id="20"/>
+      <w:bookmarkEnd w:id="21"/>
     </w:p>
     <w:p>
       <w:r>
@@ -1874,11 +2050,12 @@
       <w:pPr>
         <w:pStyle w:val="Heading1"/>
       </w:pPr>
-      <w:bookmarkStart w:id="21" w:name="_Toc480837714"/>
-      <w:r>
+      <w:bookmarkStart w:id="22" w:name="_Toc480837714"/>
+      <w:r>
+        <w:lastRenderedPageBreak/>
         <w:t>Conclusion</w:t>
       </w:r>
-      <w:bookmarkEnd w:id="21"/>
+      <w:bookmarkEnd w:id="22"/>
     </w:p>
     <w:p>
       <w:r>
@@ -1892,7 +2069,7 @@
       </w:r>
     </w:p>
     <w:sectPr>
-      <w:footerReference w:type="default" r:id="rId12"/>
+      <w:footerReference w:type="default" r:id="rId13"/>
       <w:pgSz w:w="12240" w:h="15840"/>
       <w:pgMar w:top="1728" w:right="1800" w:bottom="1440" w:left="1800" w:header="720" w:footer="720" w:gutter="0"/>
       <w:pgNumType w:start="0"/>
@@ -1981,7 +2158,7 @@
       <w:rPr>
         <w:noProof/>
       </w:rPr>
-      <w:t>3</w:t>
+      <w:t>5</w:t>
     </w:r>
     <w:r>
       <w:fldChar w:fldCharType="end"/>
@@ -4254,7 +4431,7 @@
 </file>
 
 <file path=customXml/itemProps1.xml><?xml version="1.0" encoding="utf-8"?>
-<ds:datastoreItem xmlns:ds="http://schemas.openxmlformats.org/officeDocument/2006/customXml" ds:itemID="{1EF6C6BF-BBA3-4E98-8E4C-01D7F7C12CE6}">
+<ds:datastoreItem xmlns:ds="http://schemas.openxmlformats.org/officeDocument/2006/customXml" ds:itemID="{DC77D988-8A5A-4880-A9F5-C742DC2EC874}">
   <ds:schemaRefs>
     <ds:schemaRef ds:uri="http://schemas.openxmlformats.org/officeDocument/2006/bibliography"/>
   </ds:schemaRefs>

</xml_diff>